<commit_message>
task schedule and email template added
</commit_message>
<xml_diff>
--- a/New folder/Project/Instructions.docx
+++ b/New folder/Project/Instructions.docx
@@ -353,7 +353,13 @@
         <w:t>T</w:t>
       </w:r>
       <w:r>
-        <w:t>he info from here will be saved on Bot_set table and on “send_hr” field.</w:t>
+        <w:t>he info from here will be saved on Bot_set table and on “</w:t>
+      </w:r>
+      <w:r>
+        <w:t>last_sent</w:t>
+      </w:r>
+      <w:r>
+        <w:t>” field.</w:t>
       </w:r>
       <w:r>
         <w:t xml:space="preserve"> </w:t>

</xml_diff>